<commit_message>
using Linux as a development platform the Scala projects
</commit_message>
<xml_diff>
--- a/Linux_Scala.docx
+++ b/Linux_Scala.docx
@@ -1443,7 +1443,17 @@
       </w:pPr>
       <w:r>
         <w:rPr/>
-        <w:t>Installing SBT</w:t>
+        <w:t>C1) Installing SBT</w:t>
+      </w:r>
+    </w:p>
+    <w:p>
+      <w:pPr>
+        <w:pStyle w:val="Normal"/>
+        <w:jc w:val="both"/>
+        <w:rPr/>
+      </w:pPr>
+      <w:r>
+        <w:rPr/>
       </w:r>
     </w:p>
     <w:p>
@@ -1603,7 +1613,17 @@
       </w:pPr>
       <w:r>
         <w:rPr/>
-        <w:t>Creating a Scala project</w:t>
+        <w:t>C2) Creating a Scala project</w:t>
+      </w:r>
+    </w:p>
+    <w:p>
+      <w:pPr>
+        <w:pStyle w:val="Normal"/>
+        <w:jc w:val="both"/>
+        <w:rPr/>
+      </w:pPr>
+      <w:r>
+        <w:rPr/>
       </w:r>
     </w:p>
     <w:p>
@@ -1891,7 +1911,17 @@
       </w:pPr>
       <w:r>
         <w:rPr/>
-        <w:t>Some basic SBT tasks</w:t>
+        <w:t>C3) Some basic SBT tasks</w:t>
+      </w:r>
+    </w:p>
+    <w:p>
+      <w:pPr>
+        <w:pStyle w:val="Normal"/>
+        <w:jc w:val="both"/>
+        <w:rPr/>
+      </w:pPr>
+      <w:r>
+        <w:rPr/>
       </w:r>
     </w:p>
     <w:p>
@@ -2137,15 +2167,43 @@
       </w:r>
     </w:p>
     <w:sectPr>
+      <w:footerReference w:type="default" r:id="rId4"/>
       <w:type w:val="nextPage"/>
       <w:pgSz w:w="12240" w:h="15840"/>
-      <w:pgMar w:left="1134" w:right="1134" w:header="0" w:top="1134" w:footer="0" w:bottom="1134" w:gutter="0"/>
+      <w:pgMar w:left="1134" w:right="1134" w:header="0" w:top="1134" w:footer="1134" w:bottom="1693" w:gutter="0"/>
       <w:pgNumType w:fmt="decimal"/>
       <w:formProt w:val="false"/>
       <w:textDirection w:val="lrTb"/>
     </w:sectPr>
   </w:body>
 </w:document>
+</file>
+
+<file path=word/footer1.xml><?xml version="1.0" encoding="utf-8"?>
+<w:ftr xmlns:o="urn:schemas-microsoft-com:office:office" xmlns:r="http://schemas.openxmlformats.org/officeDocument/2006/relationships" xmlns:v="urn:schemas-microsoft-com:vml" xmlns:w="http://schemas.openxmlformats.org/wordprocessingml/2006/main" xmlns:w10="urn:schemas-microsoft-com:office:word" xmlns:wp="http://schemas.openxmlformats.org/drawingml/2006/wordprocessingDrawing" xmlns:wps="http://schemas.microsoft.com/office/word/2010/wordprocessingShape" xmlns:wpg="http://schemas.microsoft.com/office/word/2010/wordprocessingGroup" xmlns:mc="http://schemas.openxmlformats.org/markup-compatibility/2006" xmlns:wp14="http://schemas.microsoft.com/office/word/2010/wordprocessingDrawing" xmlns:w14="http://schemas.microsoft.com/office/word/2010/wordml" mc:Ignorable="w14 wp14">
+  <w:p>
+    <w:pPr>
+      <w:pStyle w:val="Footer"/>
+      <w:rPr/>
+    </w:pPr>
+    <w:r>
+      <w:rPr/>
+      <w:fldChar w:fldCharType="begin"/>
+    </w:r>
+    <w:r>
+      <w:instrText> PAGE </w:instrText>
+    </w:r>
+    <w:r>
+      <w:fldChar w:fldCharType="separate"/>
+    </w:r>
+    <w:r>
+      <w:t>7</w:t>
+    </w:r>
+    <w:r>
+      <w:fldChar w:fldCharType="end"/>
+    </w:r>
+  </w:p>
+</w:ftr>
 </file>
 
 <file path=word/numbering.xml><?xml version="1.0" encoding="utf-8"?>
@@ -2655,5 +2713,17 @@
       <w:rFonts w:cs="FreeSans"/>
     </w:rPr>
   </w:style>
+  <w:style w:type="paragraph" w:styleId="Footer">
+    <w:name w:val="Footer"/>
+    <w:basedOn w:val="Normal"/>
+    <w:pPr>
+      <w:suppressLineNumbers/>
+      <w:tabs>
+        <w:tab w:val="center" w:pos="4986" w:leader="none"/>
+        <w:tab w:val="right" w:pos="9972" w:leader="none"/>
+      </w:tabs>
+    </w:pPr>
+    <w:rPr/>
+  </w:style>
 </w:styles>
 </file>
</xml_diff>